<commit_message>
Revised Intro in Versions1
</commit_message>
<xml_diff>
--- a/Documents/Final Report/Versions/Intro&Back_V1.0.docx
+++ b/Documents/Final Report/Versions/Intro&Back_V1.0.docx
@@ -55,7 +55,6 @@
           <w:rFonts w:ascii="Times New Roman" w:hAnsi="Times New Roman" w:cs="Times New Roman"/>
         </w:rPr>
       </w:pPr>
-      <w:commentRangeStart w:id="0"/>
       <w:r>
         <w:rPr>
           <w:rFonts w:ascii="Times New Roman" w:hAnsi="Times New Roman" w:cs="Times New Roman"/>
@@ -74,29 +73,68 @@
         <w:rPr>
           <w:rFonts w:ascii="Times New Roman" w:hAnsi="Times New Roman" w:cs="Times New Roman"/>
         </w:rPr>
-        <w:t xml:space="preserve">KED) identifies people’s faces in a video stream, compares them to images in a database, and recognizes known faces. If an individual’s face is recognized, the door unlocks itself automatically. Additional features include a key generator which allows entry through a keypad, and </w:t>
-      </w:r>
-      <w:proofErr w:type="gramStart"/>
-      <w:r>
-        <w:rPr>
-          <w:rFonts w:ascii="Times New Roman" w:hAnsi="Times New Roman" w:cs="Times New Roman"/>
-        </w:rPr>
-        <w:t>a</w:t>
-      </w:r>
-      <w:proofErr w:type="gramEnd"/>
-      <w:r>
-        <w:rPr>
-          <w:rFonts w:ascii="Times New Roman" w:hAnsi="Times New Roman" w:cs="Times New Roman"/>
-        </w:rPr>
-        <w:t xml:space="preserve"> accelerometer to detect a break in. If a break in is detected, KED will alert the user via an email. </w:t>
-      </w:r>
-      <w:commentRangeEnd w:id="0"/>
+        <w:t>KED) identifies people’s faces in a video stream, compares them to images in a database, and recognizes known faces. If an individual’s face is recognized, the door unlocks itself automatically. Additional features include a key generator which allows entry through a keypad, and a</w:t>
+      </w:r>
+      <w:r>
+        <w:rPr>
+          <w:rFonts w:ascii="Times New Roman" w:hAnsi="Times New Roman" w:cs="Times New Roman"/>
+        </w:rPr>
+        <w:t>n</w:t>
+      </w:r>
+      <w:r>
+        <w:rPr>
+          <w:rFonts w:ascii="Times New Roman" w:hAnsi="Times New Roman" w:cs="Times New Roman"/>
+        </w:rPr>
+        <w:t xml:space="preserve"> accelerometer to detect a break in. </w:t>
+      </w:r>
+      <w:r>
+        <w:rPr>
+          <w:rFonts w:ascii="Times New Roman" w:hAnsi="Times New Roman" w:cs="Times New Roman"/>
+        </w:rPr>
+        <w:t>KED will offer convenience as the user does not have to pull out his or her key in order to open the door. Another benefit of KED is the increase of security. Between 2003 to 2007</w:t>
+      </w:r>
+      <w:r>
+        <w:rPr>
+          <w:rFonts w:ascii="Times New Roman" w:hAnsi="Times New Roman" w:cs="Times New Roman"/>
+        </w:rPr>
+        <w:t>, 3.7 million household burglaries occurred each year on average</w:t>
+      </w:r>
+      <w:r>
+        <w:rPr>
+          <w:rFonts w:ascii="Times New Roman" w:hAnsi="Times New Roman" w:cs="Times New Roman"/>
+        </w:rPr>
+        <w:t xml:space="preserve">. </w:t>
+      </w:r>
+      <w:r>
+        <w:rPr>
+          <w:rFonts w:ascii="Times New Roman" w:hAnsi="Times New Roman" w:cs="Times New Roman"/>
+        </w:rPr>
+        <w:t xml:space="preserve">If a break in is detected, KED will alert the user via an email. </w:t>
+      </w:r>
       <w:r>
         <w:rPr>
           <w:rStyle w:val="CommentReference"/>
           <w:rFonts w:asciiTheme="minorHAnsi" w:hAnsiTheme="minorHAnsi"/>
         </w:rPr>
         <w:commentReference w:id="0"/>
+      </w:r>
+      <w:r>
+        <w:rPr>
+          <w:rFonts w:ascii="Times New Roman" w:hAnsi="Times New Roman" w:cs="Times New Roman"/>
+          <w:color w:val="333333"/>
+          <w:szCs w:val="24"/>
+          <w:shd w:val="clear" w:color="auto" w:fill="FFFFFF"/>
+        </w:rPr>
+        <w:t>More than one-third have been a victim of package theft.</w:t>
+      </w:r>
+      <w:r>
+        <w:rPr>
+          <w:rFonts w:ascii="Times New Roman" w:hAnsi="Times New Roman" w:cs="Times New Roman"/>
+          <w:color w:val="333333"/>
+          <w:szCs w:val="24"/>
+          <w:shd w:val="clear" w:color="auto" w:fill="FFFFFF"/>
+        </w:rPr>
+        <w:t xml:space="preserve"> We wish for KED to integrated with courier services by allowing the courier to open the door and place the package inside.  </w:t>
       </w:r>
     </w:p>
     <w:p>
@@ -107,7 +145,6 @@
           <w:rFonts w:ascii="Times New Roman" w:hAnsi="Times New Roman" w:cs="Times New Roman"/>
         </w:rPr>
       </w:pPr>
-      <w:commentRangeStart w:id="1"/>
       <w:r>
         <w:rPr>
           <w:rFonts w:ascii="Times New Roman" w:hAnsi="Times New Roman" w:cs="Times New Roman"/>
@@ -196,15 +233,13 @@
         <w:rPr>
           <w:rFonts w:ascii="Times New Roman" w:hAnsi="Times New Roman" w:cs="Times New Roman"/>
         </w:rPr>
-        <w:t xml:space="preserve"> also provides services like frequent visitors, generate demographic statistics, and more depending on the version of the product bought. While both these products recognize people and alert the user, they are not products the general consumer will buy. They are more focused on business and public use. Recently, states have been coming together to ban facial recognition in public settings, so these products might not be available for businesses in most states. Other products that closely resemble our project are smart doorbell products. Standard features of these products are two-way communication, video recording, and motion sensors. Google Nest has the features mentioned above, along with a facial recognition system. The facial recognition is only used to alert the user if a face is recognized. </w:t>
-      </w:r>
-      <w:commentRangeEnd w:id="1"/>
-      <w:r>
-        <w:rPr>
-          <w:rStyle w:val="CommentReference"/>
-          <w:rFonts w:asciiTheme="minorHAnsi" w:hAnsiTheme="minorHAnsi"/>
-        </w:rPr>
-        <w:commentReference w:id="1"/>
+        <w:t xml:space="preserve"> also provides services like frequent visitors, generate demographic statistics, and more depending on the version of the product bought. Other products that closely resemble our project are smart doorbell products. Standard features of these products are two-way communication, video recording, and motion sensors. Google Nest has the features mentioned above, along with a facial recognition system. The facial recognition is only used to alert the user if a face is recognized.</w:t>
+      </w:r>
+      <w:r>
+        <w:rPr>
+          <w:rFonts w:ascii="Times New Roman" w:hAnsi="Times New Roman" w:cs="Times New Roman"/>
+        </w:rPr>
+        <w:t xml:space="preserve"> </w:t>
       </w:r>
     </w:p>
     <w:p>
@@ -230,6 +265,47 @@
         </w:rPr>
         <w:t xml:space="preserve">Our project is different from the above-mentioned products. </w:t>
       </w:r>
+      <w:r>
+        <w:rPr>
+          <w:rFonts w:ascii="Times New Roman" w:hAnsi="Times New Roman" w:cs="Times New Roman"/>
+        </w:rPr>
+        <w:t xml:space="preserve">Products like </w:t>
+      </w:r>
+      <w:proofErr w:type="spellStart"/>
+      <w:r>
+        <w:rPr>
+          <w:rFonts w:ascii="Times New Roman" w:hAnsi="Times New Roman" w:cs="Times New Roman"/>
+        </w:rPr>
+        <w:t>FacePRO</w:t>
+      </w:r>
+      <w:proofErr w:type="spellEnd"/>
+      <w:r>
+        <w:rPr>
+          <w:rFonts w:ascii="Times New Roman" w:hAnsi="Times New Roman" w:cs="Times New Roman"/>
+        </w:rPr>
+        <w:t xml:space="preserve"> and </w:t>
+      </w:r>
+      <w:proofErr w:type="spellStart"/>
+      <w:r>
+        <w:rPr>
+          <w:rFonts w:ascii="Times New Roman" w:hAnsi="Times New Roman" w:cs="Times New Roman"/>
+        </w:rPr>
+        <w:t>FaceVACS</w:t>
+      </w:r>
+      <w:proofErr w:type="spellEnd"/>
+      <w:r>
+        <w:rPr>
+          <w:rFonts w:ascii="Times New Roman" w:hAnsi="Times New Roman" w:cs="Times New Roman"/>
+        </w:rPr>
+        <w:t xml:space="preserve"> recognize people and alert the user, they are not products the general consumer will buy. They are more focused on business and public use. Recently, states have been coming together to ban facial recognition in public settings, so these products might not be available for businesses in most states. </w:t>
+      </w:r>
+      <w:r>
+        <w:rPr>
+          <w:rStyle w:val="CommentReference"/>
+          <w:rFonts w:asciiTheme="minorHAnsi" w:hAnsiTheme="minorHAnsi"/>
+        </w:rPr>
+        <w:commentReference w:id="1"/>
+      </w:r>
     </w:p>
     <w:p>
       <w:pPr>
@@ -261,19 +337,29 @@
         </w:rPr>
         <w:t xml:space="preserve">A convolutional neural network (CNN) consists of an input layer and an output layer, along with multiple hidden layers. For our project, an image of a face is sent into a CNN, and its features are extracted as it goes through each of layer of the CNN. It returns a probability that the face in the image is a certain person. There </w:t>
       </w:r>
-      <w:proofErr w:type="gramStart"/>
-      <w:r>
-        <w:rPr>
-          <w:rFonts w:ascii="Times New Roman" w:hAnsi="Times New Roman" w:cs="Times New Roman"/>
-        </w:rPr>
-        <w:t>is</w:t>
-      </w:r>
-      <w:proofErr w:type="gramEnd"/>
-      <w:r>
-        <w:rPr>
-          <w:rFonts w:ascii="Times New Roman" w:hAnsi="Times New Roman" w:cs="Times New Roman"/>
-        </w:rPr>
-        <w:t xml:space="preserve"> also different CNN models and each are designed for a specific input. We chose the </w:t>
+      <w:r>
+        <w:rPr>
+          <w:rFonts w:ascii="Times New Roman" w:hAnsi="Times New Roman" w:cs="Times New Roman"/>
+        </w:rPr>
+        <w:t>are</w:t>
+      </w:r>
+      <w:r>
+        <w:rPr>
+          <w:rFonts w:ascii="Times New Roman" w:hAnsi="Times New Roman" w:cs="Times New Roman"/>
+        </w:rPr>
+        <w:t xml:space="preserve"> also different CNN </w:t>
+      </w:r>
+      <w:r>
+        <w:rPr>
+          <w:rFonts w:ascii="Times New Roman" w:hAnsi="Times New Roman" w:cs="Times New Roman"/>
+        </w:rPr>
+        <w:t>models,</w:t>
+      </w:r>
+      <w:r>
+        <w:rPr>
+          <w:rFonts w:ascii="Times New Roman" w:hAnsi="Times New Roman" w:cs="Times New Roman"/>
+        </w:rPr>
+        <w:t xml:space="preserve"> and each are designed for a specific input. We chose the </w:t>
       </w:r>
       <w:proofErr w:type="spellStart"/>
       <w:r>
@@ -287,7 +373,13 @@
         <w:rPr>
           <w:rFonts w:ascii="Times New Roman" w:hAnsi="Times New Roman" w:cs="Times New Roman"/>
         </w:rPr>
-        <w:t xml:space="preserve"> model, since it specializes in facial recognition. It unique in the fact that it is two CNNs connected. One CNN to optimize facial embeddings, while the other CNN extracts information from the facial embeddings. We give the model an image of specific person, which </w:t>
+        <w:t xml:space="preserve"> model, since it specializes in facial recognition. </w:t>
+      </w:r>
+      <w:r>
+        <w:rPr>
+          <w:rFonts w:ascii="Times New Roman" w:hAnsi="Times New Roman" w:cs="Times New Roman"/>
+        </w:rPr>
+        <w:t xml:space="preserve">When an image is passed in, </w:t>
       </w:r>
       <w:proofErr w:type="spellStart"/>
       <w:r>
@@ -301,21 +393,37 @@
         <w:rPr>
           <w:rFonts w:ascii="Times New Roman" w:hAnsi="Times New Roman" w:cs="Times New Roman"/>
         </w:rPr>
-        <w:t xml:space="preserve"> uses as anchor for calculations. When an image is passed in, </w:t>
-      </w:r>
-      <w:proofErr w:type="spellStart"/>
-      <w:r>
-        <w:rPr>
-          <w:rFonts w:ascii="Times New Roman" w:hAnsi="Times New Roman" w:cs="Times New Roman"/>
-        </w:rPr>
-        <w:t>FaceNet</w:t>
-      </w:r>
-      <w:proofErr w:type="spellEnd"/>
-      <w:r>
-        <w:rPr>
-          <w:rFonts w:ascii="Times New Roman" w:hAnsi="Times New Roman" w:cs="Times New Roman"/>
-        </w:rPr>
-        <w:t xml:space="preserve"> calculates how close that the image is to the anchor. We use the probability calculated to determine whether to unlock the door. The user can also use the keypad to unlock the door. The passcodes are randomly generated and expire in order to increase the security. </w:t>
+        <w:t xml:space="preserve"> calculates how close that the image is to </w:t>
+      </w:r>
+      <w:r>
+        <w:rPr>
+          <w:rFonts w:ascii="Times New Roman" w:hAnsi="Times New Roman" w:cs="Times New Roman"/>
+        </w:rPr>
+        <w:t>an</w:t>
+      </w:r>
+      <w:r>
+        <w:rPr>
+          <w:rFonts w:ascii="Times New Roman" w:hAnsi="Times New Roman" w:cs="Times New Roman"/>
+        </w:rPr>
+        <w:t xml:space="preserve"> anchor</w:t>
+      </w:r>
+      <w:r>
+        <w:rPr>
+          <w:rFonts w:ascii="Times New Roman" w:hAnsi="Times New Roman" w:cs="Times New Roman"/>
+        </w:rPr>
+        <w:t xml:space="preserve"> image</w:t>
+      </w:r>
+      <w:r>
+        <w:rPr>
+          <w:rFonts w:ascii="Times New Roman" w:hAnsi="Times New Roman" w:cs="Times New Roman"/>
+        </w:rPr>
+        <w:t>. We use the probability calculated to determine whether to unlock the door. The user can also use the keypad to unlock the door. The passcodes are randomly generated and expire in order to increase the security.</w:t>
+      </w:r>
+      <w:r>
+        <w:rPr>
+          <w:rFonts w:ascii="Times New Roman" w:hAnsi="Times New Roman" w:cs="Times New Roman"/>
+        </w:rPr>
+        <w:t xml:space="preserve"> </w:t>
       </w:r>
       <w:commentRangeEnd w:id="2"/>
       <w:r>
@@ -326,7 +434,10 @@
         <w:commentReference w:id="2"/>
       </w:r>
     </w:p>
-    <w:p/>
+    <w:p>
+      <w:bookmarkStart w:id="3" w:name="_GoBack"/>
+      <w:bookmarkEnd w:id="3"/>
+    </w:p>
     <w:sectPr>
       <w:pgSz w:w="12240" w:h="15840"/>
       <w:pgMar w:top="1440" w:right="1440" w:bottom="1440" w:left="1440" w:header="720" w:footer="720" w:gutter="0"/>
@@ -351,16 +462,7 @@
         <w:annotationRef/>
       </w:r>
       <w:r>
-        <w:t xml:space="preserve">You got straight to the point of project’s </w:t>
-      </w:r>
-      <w:r>
-        <w:t>function</w:t>
-      </w:r>
-      <w:r>
-        <w:t xml:space="preserve"> which I like.</w:t>
-      </w:r>
-      <w:r>
-        <w:t xml:space="preserve"> But I think one of the greatest difficulties in writing is beginning strong enough to hook the people who are trying to read your report. Looking at the goals of the introduction and background, you’re trying to sell this to the reader. Yeah, you got the function down but what’s the </w:t>
+        <w:t xml:space="preserve">You got straight to the point of project’s function which I like. But I think one of the greatest difficulties in writing is beginning strong enough to hook the people who are trying to read your report. Looking at the goals of the introduction and background, you’re trying to sell this to the reader. Yeah, you got the function down but what’s the </w:t>
       </w:r>
       <w:r>
         <w:rPr>
@@ -370,10 +472,7 @@
         <w:t>purpose</w:t>
       </w:r>
       <w:r>
-        <w:t xml:space="preserve"> of the product?</w:t>
-      </w:r>
-      <w:r>
-        <w:t xml:space="preserve"> People want to find out your purpose right away. This can be done by stating the issue that the KED is trying to solve.</w:t>
+        <w:t xml:space="preserve"> of the product? People want to find out your purpose right away. This can be done by stating the issue that the KED is trying to solve.</w:t>
       </w:r>
     </w:p>
     <w:p>
@@ -402,19 +501,7 @@
         <w:annotationRef/>
       </w:r>
       <w:r>
-        <w:t xml:space="preserve">I think the only issue here is the </w:t>
-      </w:r>
-      <w:r>
-        <w:t xml:space="preserve">placing </w:t>
-      </w:r>
-      <w:r>
-        <w:t xml:space="preserve">“Concerns of FR” </w:t>
-      </w:r>
-      <w:r>
-        <w:t>in this paragraph; b</w:t>
-      </w:r>
-      <w:r>
-        <w:t xml:space="preserve">ecause it breaks up the product comparison topic where you started with </w:t>
+        <w:t xml:space="preserve">I think the only issue here is the placing “Concerns of FR” in this paragraph; because it breaks up the product comparison topic where you started with </w:t>
       </w:r>
       <w:proofErr w:type="spellStart"/>
       <w:r>
@@ -430,10 +517,7 @@
       </w:r>
       <w:proofErr w:type="spellEnd"/>
       <w:r>
-        <w:t xml:space="preserve"> and then Concerns of FR and then back to products by finishing off with Google Nest. </w:t>
-      </w:r>
-      <w:r>
-        <w:t xml:space="preserve">Try placing “Concerns of FR” at the end of the introduction since that’s a question the reader might bring up. This is </w:t>
+        <w:t xml:space="preserve"> and then Concerns of FR and then back to products by finishing off with Google Nest. Try placing “Concerns of FR” at the end of the introduction since that’s a question the reader might bring up. This is </w:t>
       </w:r>
       <w:proofErr w:type="gramStart"/>
       <w:r>
@@ -449,10 +533,7 @@
       </w:r>
       <w:proofErr w:type="spellEnd"/>
       <w:r>
-        <w:t xml:space="preserve">. Talk about the topic first and then at the end, ask your audience if they have any question which in our case, “Concerns of FR”. </w:t>
-      </w:r>
-      <w:r>
-        <w:t xml:space="preserve">It seems that you put more details into </w:t>
+        <w:t xml:space="preserve">. Talk about the topic first and then at the end, ask your audience if they have any question which in our case, “Concerns of FR”. It seems that you put more details into </w:t>
       </w:r>
       <w:proofErr w:type="spellStart"/>
       <w:r>
@@ -468,10 +549,7 @@
       </w:r>
       <w:proofErr w:type="spellEnd"/>
       <w:r>
-        <w:t xml:space="preserve"> than Google Nest. Since Google Nest is closer to </w:t>
-      </w:r>
-      <w:r>
-        <w:t>KED in terms of function, I think it makes more sense if you give more details about it.</w:t>
+        <w:t xml:space="preserve"> than Google Nest. Since Google Nest is closer to KED in terms of function, I think it makes more sense if you give more details about it.</w:t>
       </w:r>
     </w:p>
   </w:comment>
@@ -493,12 +571,7 @@
         <w:t>are losing</w:t>
       </w:r>
       <w:r>
-        <w:t xml:space="preserve"> sight of the “layman’s term” goal in the introduction. This paragraph/elaboration goes in the</w:t>
-      </w:r>
-      <w:bookmarkStart w:id="3" w:name="_GoBack"/>
-      <w:bookmarkEnd w:id="3"/>
-      <w:r>
-        <w:t xml:space="preserve"> </w:t>
+        <w:t xml:space="preserve"> sight of the “layman’s term” goal in the introduction. This paragraph/elaboration goes in the </w:t>
       </w:r>
       <w:r>
         <w:rPr>
@@ -517,16 +590,14 @@
 
 <file path=word/commentsExtended.xml><?xml version="1.0" encoding="utf-8"?>
 <w15:commentsEx xmlns:wpc="http://schemas.microsoft.com/office/word/2010/wordprocessingCanvas" xmlns:cx="http://schemas.microsoft.com/office/drawing/2014/chartex" xmlns:cx1="http://schemas.microsoft.com/office/drawing/2015/9/8/chartex" xmlns:cx2="http://schemas.microsoft.com/office/drawing/2015/10/21/chartex" xmlns:cx3="http://schemas.microsoft.com/office/drawing/2016/5/9/chartex" xmlns:cx4="http://schemas.microsoft.com/office/drawing/2016/5/10/chartex" xmlns:cx5="http://schemas.microsoft.com/office/drawing/2016/5/11/chartex" xmlns:cx6="http://schemas.microsoft.com/office/drawing/2016/5/12/chartex" xmlns:cx7="http://schemas.microsoft.com/office/drawing/2016/5/13/chartex" xmlns:cx8="http://schemas.microsoft.com/office/drawing/2016/5/14/chartex" xmlns:mc="http://schemas.openxmlformats.org/markup-compatibility/2006" xmlns:aink="http://schemas.microsoft.com/office/drawing/2016/ink" xmlns:am3d="http://schemas.microsoft.com/office/drawing/2017/model3d" xmlns:o="urn:schemas-microsoft-com:office:office" xmlns:r="http://schemas.openxmlformats.org/officeDocument/2006/relationships" xmlns:m="http://schemas.openxmlformats.org/officeDocument/2006/math" xmlns:v="urn:schemas-microsoft-com:vml" xmlns:wp14="http://schemas.microsoft.com/office/word/2010/wordprocessingDrawing" xmlns:wp="http://schemas.openxmlformats.org/drawingml/2006/wordprocessingDrawing" xmlns:w10="urn:schemas-microsoft-com:office:word" xmlns:w="http://schemas.openxmlformats.org/wordprocessingml/2006/main" xmlns:w14="http://schemas.microsoft.com/office/word/2010/wordml" xmlns:w15="http://schemas.microsoft.com/office/word/2012/wordml" xmlns:w16cid="http://schemas.microsoft.com/office/word/2016/wordml/cid" xmlns:w16se="http://schemas.microsoft.com/office/word/2015/wordml/symex" xmlns:wpg="http://schemas.microsoft.com/office/word/2010/wordprocessingGroup" xmlns:wpi="http://schemas.microsoft.com/office/word/2010/wordprocessingInk" xmlns:wne="http://schemas.microsoft.com/office/word/2006/wordml" xmlns:wps="http://schemas.microsoft.com/office/word/2010/wordprocessingShape" mc:Ignorable="w14 w15 w16se w16cid wp14">
-  <w15:commentEx w15:paraId="30AC2857" w15:done="0"/>
-  <w15:commentEx w15:paraId="325228C1" w15:done="0"/>
+  <w15:commentEx w15:paraId="32D63B25" w15:done="0"/>
+  <w15:commentEx w15:paraId="35FC37D5" w15:done="0"/>
   <w15:commentEx w15:paraId="03D31546" w15:done="0"/>
 </w15:commentsEx>
 </file>
 
 <file path=word/commentsIds.xml><?xml version="1.0" encoding="utf-8"?>
 <w16cid:commentsIds xmlns:wpc="http://schemas.microsoft.com/office/word/2010/wordprocessingCanvas" xmlns:cx="http://schemas.microsoft.com/office/drawing/2014/chartex" xmlns:cx1="http://schemas.microsoft.com/office/drawing/2015/9/8/chartex" xmlns:cx2="http://schemas.microsoft.com/office/drawing/2015/10/21/chartex" xmlns:cx3="http://schemas.microsoft.com/office/drawing/2016/5/9/chartex" xmlns:cx4="http://schemas.microsoft.com/office/drawing/2016/5/10/chartex" xmlns:cx5="http://schemas.microsoft.com/office/drawing/2016/5/11/chartex" xmlns:cx6="http://schemas.microsoft.com/office/drawing/2016/5/12/chartex" xmlns:cx7="http://schemas.microsoft.com/office/drawing/2016/5/13/chartex" xmlns:cx8="http://schemas.microsoft.com/office/drawing/2016/5/14/chartex" xmlns:mc="http://schemas.openxmlformats.org/markup-compatibility/2006" xmlns:aink="http://schemas.microsoft.com/office/drawing/2016/ink" xmlns:am3d="http://schemas.microsoft.com/office/drawing/2017/model3d" xmlns:o="urn:schemas-microsoft-com:office:office" xmlns:r="http://schemas.openxmlformats.org/officeDocument/2006/relationships" xmlns:m="http://schemas.openxmlformats.org/officeDocument/2006/math" xmlns:v="urn:schemas-microsoft-com:vml" xmlns:wp14="http://schemas.microsoft.com/office/word/2010/wordprocessingDrawing" xmlns:wp="http://schemas.openxmlformats.org/drawingml/2006/wordprocessingDrawing" xmlns:w10="urn:schemas-microsoft-com:office:word" xmlns:w="http://schemas.openxmlformats.org/wordprocessingml/2006/main" xmlns:w14="http://schemas.microsoft.com/office/word/2010/wordml" xmlns:w15="http://schemas.microsoft.com/office/word/2012/wordml" xmlns:w16cid="http://schemas.microsoft.com/office/word/2016/wordml/cid" xmlns:w16se="http://schemas.microsoft.com/office/word/2015/wordml/symex" xmlns:wpg="http://schemas.microsoft.com/office/word/2010/wordprocessingGroup" xmlns:wpi="http://schemas.microsoft.com/office/word/2010/wordprocessingInk" xmlns:wne="http://schemas.microsoft.com/office/word/2006/wordml" xmlns:wps="http://schemas.microsoft.com/office/word/2010/wordprocessingShape" mc:Ignorable="w14 w15 w16se w16cid wp14">
-  <w16cid:commentId w16cid:paraId="30AC2857" w16cid:durableId="22054FBD"/>
-  <w16cid:commentId w16cid:paraId="325228C1" w16cid:durableId="22055406"/>
   <w16cid:commentId w16cid:paraId="03D31546" w16cid:durableId="22054E05"/>
 </w16cid:commentsIds>
 </file>

</xml_diff>